<commit_message>
Circular Linked list Doc 60-60-2025
</commit_message>
<xml_diff>
--- a/Linked List/Circular_Linked_List/Circular_Linked_List.docx
+++ b/Linked List/Circular_Linked_List/Circular_Linked_List.docx
@@ -149,7 +149,7 @@
     <w:p>
       <w:r>
         <w:pict w14:anchorId="763D35F4">
-          <v:rect id="_x0000_i1061" style="width:0;height:1.5pt" o:hralign="center" o:hrstd="t" o:hr="t" fillcolor="#a0a0a0" stroked="f"/>
+          <v:rect id="_x0000_i1025" style="width:0;height:1.5pt" o:hralign="center" o:hrstd="t" o:hr="t" fillcolor="#a0a0a0" stroked="f"/>
         </w:pict>
       </w:r>
     </w:p>
@@ -184,7 +184,7 @@
     <w:p>
       <w:r>
         <w:pict w14:anchorId="254BD06C">
-          <v:rect id="_x0000_i1062" style="width:0;height:1.5pt" o:hralign="center" o:hrstd="t" o:hr="t" fillcolor="#a0a0a0" stroked="f"/>
+          <v:rect id="_x0000_i1026" style="width:0;height:1.5pt" o:hralign="center" o:hrstd="t" o:hr="t" fillcolor="#a0a0a0" stroked="f"/>
         </w:pict>
       </w:r>
     </w:p>
@@ -257,7 +257,7 @@
     <w:p>
       <w:r>
         <w:pict w14:anchorId="68877F98">
-          <v:rect id="_x0000_i1063" style="width:0;height:1.5pt" o:hralign="center" o:hrstd="t" o:hr="t" fillcolor="#a0a0a0" stroked="f"/>
+          <v:rect id="_x0000_i1027" style="width:0;height:1.5pt" o:hralign="center" o:hrstd="t" o:hr="t" fillcolor="#a0a0a0" stroked="f"/>
         </w:pict>
       </w:r>
     </w:p>
@@ -411,7 +411,7 @@
     <w:p>
       <w:r>
         <w:pict w14:anchorId="3136EB8C">
-          <v:rect id="_x0000_i1064" style="width:0;height:1.5pt" o:hralign="center" o:hrstd="t" o:hr="t" fillcolor="#a0a0a0" stroked="f"/>
+          <v:rect id="_x0000_i1028" style="width:0;height:1.5pt" o:hralign="center" o:hrstd="t" o:hr="t" fillcolor="#a0a0a0" stroked="f"/>
         </w:pict>
       </w:r>
     </w:p>
@@ -919,7 +919,7 @@
     <w:p>
       <w:r>
         <w:pict w14:anchorId="22F720F8">
-          <v:rect id="_x0000_i1065" style="width:0;height:1.5pt" o:hralign="center" o:hrstd="t" o:hr="t" fillcolor="#a0a0a0" stroked="f"/>
+          <v:rect id="_x0000_i1029" style="width:0;height:1.5pt" o:hralign="center" o:hrstd="t" o:hr="t" fillcolor="#a0a0a0" stroked="f"/>
         </w:pict>
       </w:r>
     </w:p>
@@ -1048,7 +1048,7 @@
     <w:p>
       <w:r>
         <w:pict w14:anchorId="7DB88C07">
-          <v:rect id="_x0000_i1066" style="width:0;height:1.5pt" o:hralign="center" o:hrstd="t" o:hr="t" fillcolor="#a0a0a0" stroked="f"/>
+          <v:rect id="_x0000_i1030" style="width:0;height:1.5pt" o:hralign="center" o:hrstd="t" o:hr="t" fillcolor="#a0a0a0" stroked="f"/>
         </w:pict>
       </w:r>
     </w:p>
@@ -1152,6 +1152,1347 @@
         <w:t>Care is needed to avoid infinite loops during traversal</w:t>
       </w:r>
     </w:p>
+    <w:p/>
+    <w:p/>
+    <w:p>
+      <w:pPr>
+        <w:rPr>
+          <w:b/>
+          <w:bCs/>
+        </w:rPr>
+      </w:pPr>
+      <w:r>
+        <w:rPr>
+          <w:rFonts w:ascii="Segoe UI Emoji" w:hAnsi="Segoe UI Emoji" w:cs="Segoe UI Emoji"/>
+          <w:b/>
+          <w:bCs/>
+        </w:rPr>
+        <w:t>📘</w:t>
+      </w:r>
+      <w:r>
+        <w:rPr>
+          <w:b/>
+          <w:bCs/>
+        </w:rPr>
+        <w:t xml:space="preserve"> Circular Doubly Linked List (CDLL)</w:t>
+      </w:r>
+    </w:p>
+    <w:p>
+      <w:pPr>
+        <w:rPr>
+          <w:b/>
+          <w:bCs/>
+        </w:rPr>
+      </w:pPr>
+      <w:r>
+        <w:rPr>
+          <w:rFonts w:ascii="Segoe UI Emoji" w:hAnsi="Segoe UI Emoji" w:cs="Segoe UI Emoji"/>
+          <w:b/>
+          <w:bCs/>
+        </w:rPr>
+        <w:t>🔹</w:t>
+      </w:r>
+      <w:r>
+        <w:rPr>
+          <w:b/>
+          <w:bCs/>
+        </w:rPr>
+        <w:t xml:space="preserve"> Definition:</w:t>
+      </w:r>
+    </w:p>
+    <w:p>
+      <w:r>
+        <w:lastRenderedPageBreak/>
+        <w:t xml:space="preserve">A </w:t>
+      </w:r>
+      <w:r>
+        <w:rPr>
+          <w:b/>
+          <w:bCs/>
+        </w:rPr>
+        <w:t>Circular Doubly Linked List</w:t>
+      </w:r>
+      <w:r>
+        <w:t xml:space="preserve"> is a type of linked list where:</w:t>
+      </w:r>
+    </w:p>
+    <w:p>
+      <w:pPr>
+        <w:numPr>
+          <w:ilvl w:val="0"/>
+          <w:numId w:val="8"/>
+        </w:numPr>
+      </w:pPr>
+      <w:r>
+        <w:t>Each node contains three parts:</w:t>
+      </w:r>
+    </w:p>
+    <w:p>
+      <w:pPr>
+        <w:numPr>
+          <w:ilvl w:val="1"/>
+          <w:numId w:val="8"/>
+        </w:numPr>
+      </w:pPr>
+      <w:r>
+        <w:t>Prev – pointer to the previous node</w:t>
+      </w:r>
+    </w:p>
+    <w:p>
+      <w:pPr>
+        <w:numPr>
+          <w:ilvl w:val="1"/>
+          <w:numId w:val="8"/>
+        </w:numPr>
+      </w:pPr>
+      <w:r>
+        <w:t>Data – the actual value</w:t>
+      </w:r>
+    </w:p>
+    <w:p>
+      <w:pPr>
+        <w:numPr>
+          <w:ilvl w:val="1"/>
+          <w:numId w:val="8"/>
+        </w:numPr>
+      </w:pPr>
+      <w:r>
+        <w:t>Next – pointer to the next node</w:t>
+      </w:r>
+    </w:p>
+    <w:p>
+      <w:pPr>
+        <w:numPr>
+          <w:ilvl w:val="0"/>
+          <w:numId w:val="8"/>
+        </w:numPr>
+      </w:pPr>
+      <w:r>
+        <w:t xml:space="preserve">The </w:t>
+      </w:r>
+      <w:r>
+        <w:rPr>
+          <w:b/>
+          <w:bCs/>
+        </w:rPr>
+        <w:t>last node's next</w:t>
+      </w:r>
+      <w:r>
+        <w:t xml:space="preserve"> points to the </w:t>
+      </w:r>
+      <w:r>
+        <w:rPr>
+          <w:b/>
+          <w:bCs/>
+        </w:rPr>
+        <w:t>first node</w:t>
+      </w:r>
+      <w:r>
+        <w:t xml:space="preserve">, and the </w:t>
+      </w:r>
+      <w:r>
+        <w:rPr>
+          <w:b/>
+          <w:bCs/>
+        </w:rPr>
+        <w:t xml:space="preserve">first node's </w:t>
+      </w:r>
+      <w:proofErr w:type="spellStart"/>
+      <w:r>
+        <w:rPr>
+          <w:b/>
+          <w:bCs/>
+        </w:rPr>
+        <w:t>prev</w:t>
+      </w:r>
+      <w:proofErr w:type="spellEnd"/>
+      <w:r>
+        <w:t xml:space="preserve"> points to the </w:t>
+      </w:r>
+      <w:r>
+        <w:rPr>
+          <w:b/>
+          <w:bCs/>
+        </w:rPr>
+        <w:t>last node</w:t>
+      </w:r>
+      <w:r>
+        <w:t xml:space="preserve">, forming a </w:t>
+      </w:r>
+      <w:r>
+        <w:rPr>
+          <w:b/>
+          <w:bCs/>
+        </w:rPr>
+        <w:t>circular structure</w:t>
+      </w:r>
+      <w:r>
+        <w:t xml:space="preserve"> in both directions.</w:t>
+      </w:r>
+    </w:p>
+    <w:p>
+      <w:r>
+        <w:pict w14:anchorId="6E97716E">
+          <v:rect id="_x0000_i1073" style="width:0;height:1.5pt" o:hralign="center" o:hrstd="t" o:hr="t" fillcolor="#a0a0a0" stroked="f"/>
+        </w:pict>
+      </w:r>
+    </w:p>
+    <w:p>
+      <w:pPr>
+        <w:rPr>
+          <w:b/>
+          <w:bCs/>
+        </w:rPr>
+      </w:pPr>
+      <w:r>
+        <w:rPr>
+          <w:rFonts w:ascii="Segoe UI Emoji" w:hAnsi="Segoe UI Emoji" w:cs="Segoe UI Emoji"/>
+          <w:b/>
+          <w:bCs/>
+        </w:rPr>
+        <w:t>🔹</w:t>
+      </w:r>
+      <w:r>
+        <w:rPr>
+          <w:b/>
+          <w:bCs/>
+        </w:rPr>
+        <w:t xml:space="preserve"> Node Structure:</w:t>
+      </w:r>
+    </w:p>
+    <w:p>
+      <w:r>
+        <w:t>↖        ↘         ↖        ↘         ↖         ↘</w:t>
+      </w:r>
+    </w:p>
+    <w:p>
+      <w:r>
+        <w:t xml:space="preserve">[Prev | Data | Next] </w:t>
+      </w:r>
+      <w:r>
+        <w:rPr>
+          <w:rFonts w:ascii="Cambria Math" w:hAnsi="Cambria Math" w:cs="Cambria Math"/>
+        </w:rPr>
+        <w:t>⇄</w:t>
+      </w:r>
+      <w:r>
+        <w:t xml:space="preserve"> [Prev | Data | Next] </w:t>
+      </w:r>
+      <w:r>
+        <w:rPr>
+          <w:rFonts w:ascii="Cambria Math" w:hAnsi="Cambria Math" w:cs="Cambria Math"/>
+        </w:rPr>
+        <w:t>⇄</w:t>
+      </w:r>
+      <w:r>
+        <w:t xml:space="preserve"> [Prev | Data | Next]</w:t>
+      </w:r>
+    </w:p>
+    <w:p>
+      <w:r>
+        <w:t xml:space="preserve">   ↑                                                        ↓</w:t>
+      </w:r>
+    </w:p>
+    <w:p>
+      <w:r>
+        <w:t xml:space="preserve">   └───────────</w:t>
+      </w:r>
+      <w:proofErr w:type="gramStart"/>
+      <w:r>
+        <w:t>─(</w:t>
+      </w:r>
+      <w:proofErr w:type="gramEnd"/>
+      <w:r>
+        <w:t xml:space="preserve">circular </w:t>
+      </w:r>
+      <w:proofErr w:type="gramStart"/>
+      <w:r>
+        <w:t>link)</w:t>
+      </w:r>
+      <w:r>
+        <w:rPr>
+          <w:rFonts w:ascii="Arial" w:hAnsi="Arial" w:cs="Arial"/>
+        </w:rPr>
+        <w:t>◄</w:t>
+      </w:r>
+      <w:proofErr w:type="gramEnd"/>
+      <w:r>
+        <w:rPr>
+          <w:rFonts w:ascii="Calibri" w:hAnsi="Calibri" w:cs="Calibri"/>
+        </w:rPr>
+        <w:t>──────────────┘</w:t>
+      </w:r>
+    </w:p>
+    <w:p>
+      <w:r>
+        <w:pict w14:anchorId="42E76EDD">
+          <v:rect id="_x0000_i1074" style="width:0;height:1.5pt" o:hralign="center" o:hrstd="t" o:hr="t" fillcolor="#a0a0a0" stroked="f"/>
+        </w:pict>
+      </w:r>
+    </w:p>
+    <w:p>
+      <w:pPr>
+        <w:rPr>
+          <w:b/>
+          <w:bCs/>
+        </w:rPr>
+      </w:pPr>
+      <w:r>
+        <w:rPr>
+          <w:rFonts w:ascii="Segoe UI Emoji" w:hAnsi="Segoe UI Emoji" w:cs="Segoe UI Emoji"/>
+          <w:b/>
+          <w:bCs/>
+        </w:rPr>
+        <w:t>🔹</w:t>
+      </w:r>
+      <w:r>
+        <w:rPr>
+          <w:b/>
+          <w:bCs/>
+        </w:rPr>
+        <w:t xml:space="preserve"> Characteristics:</w:t>
+      </w:r>
+    </w:p>
+    <w:p>
+      <w:pPr>
+        <w:numPr>
+          <w:ilvl w:val="0"/>
+          <w:numId w:val="9"/>
+        </w:numPr>
+      </w:pPr>
+      <w:r>
+        <w:t xml:space="preserve">No None in next or </w:t>
+      </w:r>
+      <w:proofErr w:type="spellStart"/>
+      <w:r>
+        <w:t>prev</w:t>
+      </w:r>
+      <w:proofErr w:type="spellEnd"/>
+      <w:r>
+        <w:t xml:space="preserve"> of any node.</w:t>
+      </w:r>
+    </w:p>
+    <w:p>
+      <w:pPr>
+        <w:numPr>
+          <w:ilvl w:val="0"/>
+          <w:numId w:val="9"/>
+        </w:numPr>
+      </w:pPr>
+      <w:r>
+        <w:t>You can move forward and backward from any node.</w:t>
+      </w:r>
+    </w:p>
+    <w:p>
+      <w:pPr>
+        <w:numPr>
+          <w:ilvl w:val="0"/>
+          <w:numId w:val="9"/>
+        </w:numPr>
+      </w:pPr>
+      <w:r>
+        <w:t>The traversal is circular in both directions.</w:t>
+      </w:r>
+    </w:p>
+    <w:p>
+      <w:r>
+        <w:pict w14:anchorId="4394EF53">
+          <v:rect id="_x0000_i1075" style="width:0;height:1.5pt" o:hralign="center" o:hrstd="t" o:hr="t" fillcolor="#a0a0a0" stroked="f"/>
+        </w:pict>
+      </w:r>
+    </w:p>
+    <w:p>
+      <w:pPr>
+        <w:rPr>
+          <w:b/>
+          <w:bCs/>
+        </w:rPr>
+      </w:pPr>
+      <w:r>
+        <w:rPr>
+          <w:rFonts w:ascii="Segoe UI Emoji" w:hAnsi="Segoe UI Emoji" w:cs="Segoe UI Emoji"/>
+          <w:b/>
+          <w:bCs/>
+        </w:rPr>
+        <w:t>🔹</w:t>
+      </w:r>
+      <w:r>
+        <w:rPr>
+          <w:b/>
+          <w:bCs/>
+        </w:rPr>
+        <w:t xml:space="preserve"> Operations:</w:t>
+      </w:r>
+    </w:p>
+    <w:p>
+      <w:pPr>
+        <w:rPr>
+          <w:b/>
+          <w:bCs/>
+        </w:rPr>
+      </w:pPr>
+      <w:r>
+        <w:rPr>
+          <w:rFonts w:ascii="Segoe UI Emoji" w:hAnsi="Segoe UI Emoji" w:cs="Segoe UI Emoji"/>
+          <w:b/>
+          <w:bCs/>
+        </w:rPr>
+        <w:t>✅</w:t>
+      </w:r>
+      <w:r>
+        <w:rPr>
+          <w:b/>
+          <w:bCs/>
+        </w:rPr>
+        <w:t xml:space="preserve"> 1. Traversal</w:t>
+      </w:r>
+    </w:p>
+    <w:p>
+      <w:pPr>
+        <w:numPr>
+          <w:ilvl w:val="0"/>
+          <w:numId w:val="10"/>
+        </w:numPr>
+      </w:pPr>
+      <w:r>
+        <w:t>Forward: From head until you reach head again.</w:t>
+      </w:r>
+    </w:p>
+    <w:p>
+      <w:pPr>
+        <w:numPr>
+          <w:ilvl w:val="0"/>
+          <w:numId w:val="10"/>
+        </w:numPr>
+      </w:pPr>
+      <w:r>
+        <w:t>Backward: From tail until you reach tail again.</w:t>
+      </w:r>
+    </w:p>
+    <w:p>
+      <w:pPr>
+        <w:rPr>
+          <w:b/>
+          <w:bCs/>
+        </w:rPr>
+      </w:pPr>
+      <w:r>
+        <w:rPr>
+          <w:rFonts w:ascii="Segoe UI Emoji" w:hAnsi="Segoe UI Emoji" w:cs="Segoe UI Emoji"/>
+          <w:b/>
+          <w:bCs/>
+        </w:rPr>
+        <w:t>✅</w:t>
+      </w:r>
+      <w:r>
+        <w:rPr>
+          <w:b/>
+          <w:bCs/>
+        </w:rPr>
+        <w:t xml:space="preserve"> 2. Insertion</w:t>
+      </w:r>
+    </w:p>
+    <w:p>
+      <w:pPr>
+        <w:numPr>
+          <w:ilvl w:val="0"/>
+          <w:numId w:val="11"/>
+        </w:numPr>
+      </w:pPr>
+      <w:r>
+        <w:t>At beginning</w:t>
+      </w:r>
+    </w:p>
+    <w:p>
+      <w:pPr>
+        <w:numPr>
+          <w:ilvl w:val="0"/>
+          <w:numId w:val="11"/>
+        </w:numPr>
+      </w:pPr>
+      <w:r>
+        <w:t>At end</w:t>
+      </w:r>
+    </w:p>
+    <w:p>
+      <w:pPr>
+        <w:rPr>
+          <w:b/>
+          <w:bCs/>
+        </w:rPr>
+      </w:pPr>
+      <w:r>
+        <w:rPr>
+          <w:rFonts w:ascii="Segoe UI Emoji" w:hAnsi="Segoe UI Emoji" w:cs="Segoe UI Emoji"/>
+          <w:b/>
+          <w:bCs/>
+        </w:rPr>
+        <w:t>✅</w:t>
+      </w:r>
+      <w:r>
+        <w:rPr>
+          <w:b/>
+          <w:bCs/>
+        </w:rPr>
+        <w:t xml:space="preserve"> 3. Deletion</w:t>
+      </w:r>
+    </w:p>
+    <w:p>
+      <w:pPr>
+        <w:numPr>
+          <w:ilvl w:val="0"/>
+          <w:numId w:val="12"/>
+        </w:numPr>
+      </w:pPr>
+      <w:r>
+        <w:t>From beginning</w:t>
+      </w:r>
+    </w:p>
+    <w:p>
+      <w:pPr>
+        <w:numPr>
+          <w:ilvl w:val="0"/>
+          <w:numId w:val="12"/>
+        </w:numPr>
+      </w:pPr>
+      <w:r>
+        <w:lastRenderedPageBreak/>
+        <w:t>From end</w:t>
+      </w:r>
+    </w:p>
+    <w:p>
+      <w:r>
+        <w:pict w14:anchorId="43AE113A">
+          <v:rect id="_x0000_i1076" style="width:0;height:1.5pt" o:hralign="center" o:hrstd="t" o:hr="t" fillcolor="#a0a0a0" stroked="f"/>
+        </w:pict>
+      </w:r>
+    </w:p>
+    <w:p>
+      <w:pPr>
+        <w:rPr>
+          <w:b/>
+          <w:bCs/>
+        </w:rPr>
+      </w:pPr>
+      <w:r>
+        <w:rPr>
+          <w:rFonts w:ascii="Segoe UI Emoji" w:hAnsi="Segoe UI Emoji" w:cs="Segoe UI Emoji"/>
+          <w:b/>
+          <w:bCs/>
+        </w:rPr>
+        <w:t>🔹</w:t>
+      </w:r>
+      <w:r>
+        <w:rPr>
+          <w:b/>
+          <w:bCs/>
+        </w:rPr>
+        <w:t xml:space="preserve"> Python Code Example</w:t>
+      </w:r>
+    </w:p>
+    <w:p>
+      <w:r>
+        <w:t xml:space="preserve">class </w:t>
+      </w:r>
+      <w:proofErr w:type="spellStart"/>
+      <w:r>
+        <w:t>CDNode</w:t>
+      </w:r>
+      <w:proofErr w:type="spellEnd"/>
+      <w:r>
+        <w:t>:</w:t>
+      </w:r>
+    </w:p>
+    <w:p>
+      <w:r>
+        <w:t xml:space="preserve">    def __</w:t>
+      </w:r>
+      <w:proofErr w:type="spellStart"/>
+      <w:r>
+        <w:t>init</w:t>
+      </w:r>
+      <w:proofErr w:type="spellEnd"/>
+      <w:r>
+        <w:t>_</w:t>
+      </w:r>
+      <w:proofErr w:type="gramStart"/>
+      <w:r>
+        <w:t>_(</w:t>
+      </w:r>
+      <w:proofErr w:type="gramEnd"/>
+      <w:r>
+        <w:t>self, data):</w:t>
+      </w:r>
+    </w:p>
+    <w:p>
+      <w:r>
+        <w:t xml:space="preserve">        </w:t>
+      </w:r>
+      <w:proofErr w:type="spellStart"/>
+      <w:r>
+        <w:t>self.data</w:t>
+      </w:r>
+      <w:proofErr w:type="spellEnd"/>
+      <w:r>
+        <w:t xml:space="preserve"> = data</w:t>
+      </w:r>
+    </w:p>
+    <w:p>
+      <w:r>
+        <w:t xml:space="preserve">        </w:t>
+      </w:r>
+      <w:proofErr w:type="spellStart"/>
+      <w:proofErr w:type="gramStart"/>
+      <w:r>
+        <w:t>self.prev</w:t>
+      </w:r>
+      <w:proofErr w:type="spellEnd"/>
+      <w:proofErr w:type="gramEnd"/>
+      <w:r>
+        <w:t xml:space="preserve"> = None</w:t>
+      </w:r>
+    </w:p>
+    <w:p>
+      <w:r>
+        <w:t xml:space="preserve">        </w:t>
+      </w:r>
+      <w:proofErr w:type="spellStart"/>
+      <w:proofErr w:type="gramStart"/>
+      <w:r>
+        <w:t>self.next</w:t>
+      </w:r>
+      <w:proofErr w:type="spellEnd"/>
+      <w:proofErr w:type="gramEnd"/>
+      <w:r>
+        <w:t xml:space="preserve"> = None</w:t>
+      </w:r>
+    </w:p>
+    <w:p/>
+    <w:p>
+      <w:r>
+        <w:t xml:space="preserve">class </w:t>
+      </w:r>
+      <w:proofErr w:type="spellStart"/>
+      <w:r>
+        <w:t>CircularDoublyLinkedList</w:t>
+      </w:r>
+      <w:proofErr w:type="spellEnd"/>
+      <w:r>
+        <w:t>:</w:t>
+      </w:r>
+    </w:p>
+    <w:p>
+      <w:r>
+        <w:t xml:space="preserve">    def __</w:t>
+      </w:r>
+      <w:proofErr w:type="spellStart"/>
+      <w:r>
+        <w:t>init</w:t>
+      </w:r>
+      <w:proofErr w:type="spellEnd"/>
+      <w:r>
+        <w:t>__(self):</w:t>
+      </w:r>
+    </w:p>
+    <w:p>
+      <w:r>
+        <w:t xml:space="preserve">        </w:t>
+      </w:r>
+      <w:proofErr w:type="spellStart"/>
+      <w:proofErr w:type="gramStart"/>
+      <w:r>
+        <w:t>self.head</w:t>
+      </w:r>
+      <w:proofErr w:type="spellEnd"/>
+      <w:proofErr w:type="gramEnd"/>
+      <w:r>
+        <w:t xml:space="preserve"> = None</w:t>
+      </w:r>
+    </w:p>
+    <w:p/>
+    <w:p>
+      <w:r>
+        <w:t xml:space="preserve">    # Append at the end</w:t>
+      </w:r>
+    </w:p>
+    <w:p>
+      <w:r>
+        <w:t xml:space="preserve">    def </w:t>
+      </w:r>
+      <w:proofErr w:type="gramStart"/>
+      <w:r>
+        <w:t>append(</w:t>
+      </w:r>
+      <w:proofErr w:type="gramEnd"/>
+      <w:r>
+        <w:t>self, data):</w:t>
+      </w:r>
+    </w:p>
+    <w:p>
+      <w:r>
+        <w:t xml:space="preserve">        </w:t>
+      </w:r>
+      <w:proofErr w:type="spellStart"/>
+      <w:r>
+        <w:t>new_node</w:t>
+      </w:r>
+      <w:proofErr w:type="spellEnd"/>
+      <w:r>
+        <w:t xml:space="preserve"> = </w:t>
+      </w:r>
+      <w:proofErr w:type="spellStart"/>
+      <w:r>
+        <w:t>CDNode</w:t>
+      </w:r>
+      <w:proofErr w:type="spellEnd"/>
+      <w:r>
+        <w:t>(data)</w:t>
+      </w:r>
+    </w:p>
+    <w:p>
+      <w:r>
+        <w:t xml:space="preserve">        if not </w:t>
+      </w:r>
+      <w:proofErr w:type="spellStart"/>
+      <w:proofErr w:type="gramStart"/>
+      <w:r>
+        <w:t>self.head</w:t>
+      </w:r>
+      <w:proofErr w:type="spellEnd"/>
+      <w:proofErr w:type="gramEnd"/>
+      <w:r>
+        <w:t>:</w:t>
+      </w:r>
+    </w:p>
+    <w:p>
+      <w:r>
+        <w:t xml:space="preserve">            </w:t>
+      </w:r>
+      <w:proofErr w:type="spellStart"/>
+      <w:proofErr w:type="gramStart"/>
+      <w:r>
+        <w:t>self.head</w:t>
+      </w:r>
+      <w:proofErr w:type="spellEnd"/>
+      <w:proofErr w:type="gramEnd"/>
+      <w:r>
+        <w:t xml:space="preserve"> = </w:t>
+      </w:r>
+      <w:proofErr w:type="spellStart"/>
+      <w:r>
+        <w:t>new_node</w:t>
+      </w:r>
+      <w:proofErr w:type="spellEnd"/>
+    </w:p>
+    <w:p>
+      <w:r>
+        <w:t xml:space="preserve">            </w:t>
+      </w:r>
+      <w:proofErr w:type="spellStart"/>
+      <w:r>
+        <w:t>new_</w:t>
+      </w:r>
+      <w:proofErr w:type="gramStart"/>
+      <w:r>
+        <w:t>node.next</w:t>
+      </w:r>
+      <w:proofErr w:type="spellEnd"/>
+      <w:proofErr w:type="gramEnd"/>
+      <w:r>
+        <w:t xml:space="preserve"> = </w:t>
+      </w:r>
+      <w:proofErr w:type="spellStart"/>
+      <w:r>
+        <w:t>new_node</w:t>
+      </w:r>
+      <w:proofErr w:type="spellEnd"/>
+    </w:p>
+    <w:p>
+      <w:r>
+        <w:t xml:space="preserve">            </w:t>
+      </w:r>
+      <w:proofErr w:type="spellStart"/>
+      <w:r>
+        <w:t>new_</w:t>
+      </w:r>
+      <w:proofErr w:type="gramStart"/>
+      <w:r>
+        <w:t>node.prev</w:t>
+      </w:r>
+      <w:proofErr w:type="spellEnd"/>
+      <w:proofErr w:type="gramEnd"/>
+      <w:r>
+        <w:t xml:space="preserve"> = </w:t>
+      </w:r>
+      <w:proofErr w:type="spellStart"/>
+      <w:r>
+        <w:t>new_node</w:t>
+      </w:r>
+      <w:proofErr w:type="spellEnd"/>
+    </w:p>
+    <w:p>
+      <w:r>
+        <w:t xml:space="preserve">            return</w:t>
+      </w:r>
+    </w:p>
+    <w:p>
+      <w:r>
+        <w:t xml:space="preserve">        tail = </w:t>
+      </w:r>
+      <w:proofErr w:type="spellStart"/>
+      <w:proofErr w:type="gramStart"/>
+      <w:r>
+        <w:t>self.head</w:t>
+      </w:r>
+      <w:proofErr w:type="gramEnd"/>
+      <w:r>
+        <w:t>.prev</w:t>
+      </w:r>
+      <w:proofErr w:type="spellEnd"/>
+    </w:p>
+    <w:p>
+      <w:r>
+        <w:t xml:space="preserve">        </w:t>
+      </w:r>
+      <w:proofErr w:type="spellStart"/>
+      <w:proofErr w:type="gramStart"/>
+      <w:r>
+        <w:t>tail.next</w:t>
+      </w:r>
+      <w:proofErr w:type="spellEnd"/>
+      <w:proofErr w:type="gramEnd"/>
+      <w:r>
+        <w:t xml:space="preserve"> = </w:t>
+      </w:r>
+      <w:proofErr w:type="spellStart"/>
+      <w:r>
+        <w:t>new_node</w:t>
+      </w:r>
+      <w:proofErr w:type="spellEnd"/>
+    </w:p>
+    <w:p>
+      <w:r>
+        <w:t xml:space="preserve">        </w:t>
+      </w:r>
+      <w:proofErr w:type="spellStart"/>
+      <w:r>
+        <w:t>new_</w:t>
+      </w:r>
+      <w:proofErr w:type="gramStart"/>
+      <w:r>
+        <w:t>node.prev</w:t>
+      </w:r>
+      <w:proofErr w:type="spellEnd"/>
+      <w:proofErr w:type="gramEnd"/>
+      <w:r>
+        <w:t xml:space="preserve"> = tail</w:t>
+      </w:r>
+    </w:p>
+    <w:p>
+      <w:r>
+        <w:t xml:space="preserve">        </w:t>
+      </w:r>
+      <w:proofErr w:type="spellStart"/>
+      <w:r>
+        <w:t>new_</w:t>
+      </w:r>
+      <w:proofErr w:type="gramStart"/>
+      <w:r>
+        <w:t>node.next</w:t>
+      </w:r>
+      <w:proofErr w:type="spellEnd"/>
+      <w:proofErr w:type="gramEnd"/>
+      <w:r>
+        <w:t xml:space="preserve"> = </w:t>
+      </w:r>
+      <w:proofErr w:type="spellStart"/>
+      <w:proofErr w:type="gramStart"/>
+      <w:r>
+        <w:t>self.head</w:t>
+      </w:r>
+      <w:proofErr w:type="spellEnd"/>
+      <w:proofErr w:type="gramEnd"/>
+    </w:p>
+    <w:p>
+      <w:r>
+        <w:t xml:space="preserve">        </w:t>
+      </w:r>
+      <w:proofErr w:type="spellStart"/>
+      <w:proofErr w:type="gramStart"/>
+      <w:r>
+        <w:t>self.head</w:t>
+      </w:r>
+      <w:proofErr w:type="gramEnd"/>
+      <w:r>
+        <w:t>.prev</w:t>
+      </w:r>
+      <w:proofErr w:type="spellEnd"/>
+      <w:r>
+        <w:t xml:space="preserve"> = </w:t>
+      </w:r>
+      <w:proofErr w:type="spellStart"/>
+      <w:r>
+        <w:t>new_node</w:t>
+      </w:r>
+      <w:proofErr w:type="spellEnd"/>
+    </w:p>
+    <w:p/>
+    <w:p>
+      <w:r>
+        <w:t xml:space="preserve">    # Display the list forward</w:t>
+      </w:r>
+    </w:p>
+    <w:p>
+      <w:r>
+        <w:lastRenderedPageBreak/>
+        <w:t xml:space="preserve">    def display(self):</w:t>
+      </w:r>
+    </w:p>
+    <w:p>
+      <w:r>
+        <w:t xml:space="preserve">        if not </w:t>
+      </w:r>
+      <w:proofErr w:type="spellStart"/>
+      <w:proofErr w:type="gramStart"/>
+      <w:r>
+        <w:t>self.head</w:t>
+      </w:r>
+      <w:proofErr w:type="spellEnd"/>
+      <w:proofErr w:type="gramEnd"/>
+      <w:r>
+        <w:t>:</w:t>
+      </w:r>
+    </w:p>
+    <w:p>
+      <w:r>
+        <w:t xml:space="preserve">            </w:t>
+      </w:r>
+      <w:proofErr w:type="gramStart"/>
+      <w:r>
+        <w:t>print(</w:t>
+      </w:r>
+      <w:proofErr w:type="gramEnd"/>
+      <w:r>
+        <w:t>"List is empty")</w:t>
+      </w:r>
+    </w:p>
+    <w:p>
+      <w:r>
+        <w:t xml:space="preserve">            return</w:t>
+      </w:r>
+    </w:p>
+    <w:p>
+      <w:r>
+        <w:t xml:space="preserve">        </w:t>
+      </w:r>
+      <w:proofErr w:type="spellStart"/>
+      <w:r>
+        <w:t>curr</w:t>
+      </w:r>
+      <w:proofErr w:type="spellEnd"/>
+      <w:r>
+        <w:t xml:space="preserve"> = </w:t>
+      </w:r>
+      <w:proofErr w:type="spellStart"/>
+      <w:proofErr w:type="gramStart"/>
+      <w:r>
+        <w:t>self.head</w:t>
+      </w:r>
+      <w:proofErr w:type="spellEnd"/>
+      <w:proofErr w:type="gramEnd"/>
+    </w:p>
+    <w:p>
+      <w:r>
+        <w:t xml:space="preserve">        while True:</w:t>
+      </w:r>
+    </w:p>
+    <w:p>
+      <w:r>
+        <w:t xml:space="preserve">            </w:t>
+      </w:r>
+      <w:proofErr w:type="gramStart"/>
+      <w:r>
+        <w:t>print(</w:t>
+      </w:r>
+      <w:proofErr w:type="spellStart"/>
+      <w:proofErr w:type="gramEnd"/>
+      <w:r>
+        <w:t>curr.data</w:t>
+      </w:r>
+      <w:proofErr w:type="spellEnd"/>
+      <w:r>
+        <w:t xml:space="preserve">, end=" </w:t>
+      </w:r>
+      <w:r>
+        <w:rPr>
+          <w:rFonts w:ascii="Cambria Math" w:hAnsi="Cambria Math" w:cs="Cambria Math"/>
+        </w:rPr>
+        <w:t>⇄</w:t>
+      </w:r>
+      <w:r>
+        <w:t xml:space="preserve"> ")</w:t>
+      </w:r>
+    </w:p>
+    <w:p>
+      <w:r>
+        <w:t xml:space="preserve">            </w:t>
+      </w:r>
+      <w:proofErr w:type="spellStart"/>
+      <w:r>
+        <w:t>curr</w:t>
+      </w:r>
+      <w:proofErr w:type="spellEnd"/>
+      <w:r>
+        <w:t xml:space="preserve"> = </w:t>
+      </w:r>
+      <w:proofErr w:type="spellStart"/>
+      <w:proofErr w:type="gramStart"/>
+      <w:r>
+        <w:t>curr.next</w:t>
+      </w:r>
+      <w:proofErr w:type="spellEnd"/>
+      <w:proofErr w:type="gramEnd"/>
+    </w:p>
+    <w:p>
+      <w:r>
+        <w:t xml:space="preserve">            if </w:t>
+      </w:r>
+      <w:proofErr w:type="spellStart"/>
+      <w:r>
+        <w:t>curr</w:t>
+      </w:r>
+      <w:proofErr w:type="spellEnd"/>
+      <w:r>
+        <w:t xml:space="preserve"> == </w:t>
+      </w:r>
+      <w:proofErr w:type="spellStart"/>
+      <w:proofErr w:type="gramStart"/>
+      <w:r>
+        <w:t>self.head</w:t>
+      </w:r>
+      <w:proofErr w:type="spellEnd"/>
+      <w:proofErr w:type="gramEnd"/>
+      <w:r>
+        <w:t>:</w:t>
+      </w:r>
+    </w:p>
+    <w:p>
+      <w:r>
+        <w:t xml:space="preserve">                break</w:t>
+      </w:r>
+    </w:p>
+    <w:p>
+      <w:r>
+        <w:t xml:space="preserve">        </w:t>
+      </w:r>
+      <w:proofErr w:type="gramStart"/>
+      <w:r>
+        <w:t>print(</w:t>
+      </w:r>
+      <w:proofErr w:type="gramEnd"/>
+      <w:r>
+        <w:t>"(back to head)")</w:t>
+      </w:r>
+    </w:p>
+    <w:p>
+      <w:r>
+        <w:pict w14:anchorId="07D7C241">
+          <v:rect id="_x0000_i1077" style="width:0;height:1.5pt" o:hralign="center" o:hrstd="t" o:hr="t" fillcolor="#a0a0a0" stroked="f"/>
+        </w:pict>
+      </w:r>
+    </w:p>
+    <w:p>
+      <w:pPr>
+        <w:rPr>
+          <w:b/>
+          <w:bCs/>
+        </w:rPr>
+      </w:pPr>
+      <w:r>
+        <w:rPr>
+          <w:rFonts w:ascii="Segoe UI Emoji" w:hAnsi="Segoe UI Emoji" w:cs="Segoe UI Emoji"/>
+          <w:b/>
+          <w:bCs/>
+        </w:rPr>
+        <w:t>🔹</w:t>
+      </w:r>
+      <w:r>
+        <w:rPr>
+          <w:b/>
+          <w:bCs/>
+        </w:rPr>
+        <w:t xml:space="preserve"> Example Usage</w:t>
+      </w:r>
+    </w:p>
+    <w:p>
+      <w:proofErr w:type="spellStart"/>
+      <w:r>
+        <w:t>cdll</w:t>
+      </w:r>
+      <w:proofErr w:type="spellEnd"/>
+      <w:r>
+        <w:t xml:space="preserve"> = </w:t>
+      </w:r>
+      <w:proofErr w:type="spellStart"/>
+      <w:proofErr w:type="gramStart"/>
+      <w:r>
+        <w:t>CircularDoublyLinkedList</w:t>
+      </w:r>
+      <w:proofErr w:type="spellEnd"/>
+      <w:r>
+        <w:t>(</w:t>
+      </w:r>
+      <w:proofErr w:type="gramEnd"/>
+      <w:r>
+        <w:t>)</w:t>
+      </w:r>
+    </w:p>
+    <w:p>
+      <w:proofErr w:type="spellStart"/>
+      <w:proofErr w:type="gramStart"/>
+      <w:r>
+        <w:t>cdll.append</w:t>
+      </w:r>
+      <w:proofErr w:type="spellEnd"/>
+      <w:proofErr w:type="gramEnd"/>
+      <w:r>
+        <w:t>(11)</w:t>
+      </w:r>
+    </w:p>
+    <w:p>
+      <w:proofErr w:type="spellStart"/>
+      <w:proofErr w:type="gramStart"/>
+      <w:r>
+        <w:t>cdll.append</w:t>
+      </w:r>
+      <w:proofErr w:type="spellEnd"/>
+      <w:proofErr w:type="gramEnd"/>
+      <w:r>
+        <w:t>(22)</w:t>
+      </w:r>
+    </w:p>
+    <w:p>
+      <w:proofErr w:type="spellStart"/>
+      <w:proofErr w:type="gramStart"/>
+      <w:r>
+        <w:t>cdll.append</w:t>
+      </w:r>
+      <w:proofErr w:type="spellEnd"/>
+      <w:proofErr w:type="gramEnd"/>
+      <w:r>
+        <w:t>(33)</w:t>
+      </w:r>
+    </w:p>
+    <w:p>
+      <w:proofErr w:type="spellStart"/>
+      <w:proofErr w:type="gramStart"/>
+      <w:r>
+        <w:t>cdll.display</w:t>
+      </w:r>
+      <w:proofErr w:type="spellEnd"/>
+      <w:proofErr w:type="gramEnd"/>
+      <w:r>
+        <w:t>()</w:t>
+      </w:r>
+    </w:p>
+    <w:p>
+      <w:pPr>
+        <w:rPr>
+          <w:b/>
+          <w:bCs/>
+        </w:rPr>
+      </w:pPr>
+      <w:r>
+        <w:rPr>
+          <w:rFonts w:ascii="Segoe UI Emoji" w:hAnsi="Segoe UI Emoji" w:cs="Segoe UI Emoji"/>
+          <w:b/>
+          <w:bCs/>
+        </w:rPr>
+        <w:t>🔹</w:t>
+      </w:r>
+      <w:r>
+        <w:rPr>
+          <w:b/>
+          <w:bCs/>
+        </w:rPr>
+        <w:t xml:space="preserve"> Output</w:t>
+      </w:r>
+    </w:p>
+    <w:p>
+      <w:r>
+        <w:t xml:space="preserve">11 </w:t>
+      </w:r>
+      <w:r>
+        <w:rPr>
+          <w:rFonts w:ascii="Cambria Math" w:hAnsi="Cambria Math" w:cs="Cambria Math"/>
+        </w:rPr>
+        <w:t>⇄</w:t>
+      </w:r>
+      <w:r>
+        <w:t xml:space="preserve"> 22 </w:t>
+      </w:r>
+      <w:r>
+        <w:rPr>
+          <w:rFonts w:ascii="Cambria Math" w:hAnsi="Cambria Math" w:cs="Cambria Math"/>
+        </w:rPr>
+        <w:t>⇄</w:t>
+      </w:r>
+      <w:r>
+        <w:t xml:space="preserve"> 33 </w:t>
+      </w:r>
+      <w:r>
+        <w:rPr>
+          <w:rFonts w:ascii="Cambria Math" w:hAnsi="Cambria Math" w:cs="Cambria Math"/>
+        </w:rPr>
+        <w:t>⇄</w:t>
+      </w:r>
+      <w:r>
+        <w:t xml:space="preserve"> (back to head)</w:t>
+      </w:r>
+    </w:p>
+    <w:p>
+      <w:r>
+        <w:pict w14:anchorId="7B43E577">
+          <v:rect id="_x0000_i1078" style="width:0;height:1.5pt" o:hralign="center" o:hrstd="t" o:hr="t" fillcolor="#a0a0a0" stroked="f"/>
+        </w:pict>
+      </w:r>
+    </w:p>
+    <w:p>
+      <w:pPr>
+        <w:rPr>
+          <w:b/>
+          <w:bCs/>
+        </w:rPr>
+      </w:pPr>
+      <w:r>
+        <w:rPr>
+          <w:rFonts w:ascii="Segoe UI Emoji" w:hAnsi="Segoe UI Emoji" w:cs="Segoe UI Emoji"/>
+          <w:b/>
+          <w:bCs/>
+        </w:rPr>
+        <w:t>🔹</w:t>
+      </w:r>
+      <w:r>
+        <w:rPr>
+          <w:b/>
+          <w:bCs/>
+        </w:rPr>
+        <w:t xml:space="preserve"> Advantages:</w:t>
+      </w:r>
+    </w:p>
+    <w:p>
+      <w:pPr>
+        <w:numPr>
+          <w:ilvl w:val="0"/>
+          <w:numId w:val="13"/>
+        </w:numPr>
+      </w:pPr>
+      <w:r>
+        <w:t>Can traverse in both directions.</w:t>
+      </w:r>
+    </w:p>
+    <w:p>
+      <w:pPr>
+        <w:numPr>
+          <w:ilvl w:val="0"/>
+          <w:numId w:val="13"/>
+        </w:numPr>
+      </w:pPr>
+      <w:r>
+        <w:t xml:space="preserve">Circular nature is useful for </w:t>
+      </w:r>
+      <w:r>
+        <w:rPr>
+          <w:b/>
+          <w:bCs/>
+        </w:rPr>
+        <w:t>cyclic navigation</w:t>
+      </w:r>
+      <w:r>
+        <w:t xml:space="preserve"> (e.g., music playlist, tab switcher).</w:t>
+      </w:r>
+    </w:p>
+    <w:p>
+      <w:pPr>
+        <w:numPr>
+          <w:ilvl w:val="0"/>
+          <w:numId w:val="13"/>
+        </w:numPr>
+      </w:pPr>
+      <w:r>
+        <w:t xml:space="preserve">Efficient insertions and deletions at both </w:t>
+      </w:r>
+      <w:proofErr w:type="gramStart"/>
+      <w:r>
+        <w:t>ends</w:t>
+      </w:r>
+      <w:proofErr w:type="gramEnd"/>
+      <w:r>
+        <w:t>.</w:t>
+      </w:r>
+    </w:p>
+    <w:p>
+      <w:r>
+        <w:pict w14:anchorId="76C70CB9">
+          <v:rect id="_x0000_i1079" style="width:0;height:1.5pt" o:hralign="center" o:hrstd="t" o:hr="t" fillcolor="#a0a0a0" stroked="f"/>
+        </w:pict>
+      </w:r>
+    </w:p>
+    <w:p>
+      <w:pPr>
+        <w:rPr>
+          <w:b/>
+          <w:bCs/>
+        </w:rPr>
+      </w:pPr>
+      <w:r>
+        <w:rPr>
+          <w:rFonts w:ascii="Segoe UI Emoji" w:hAnsi="Segoe UI Emoji" w:cs="Segoe UI Emoji"/>
+          <w:b/>
+          <w:bCs/>
+        </w:rPr>
+        <w:t>🔹</w:t>
+      </w:r>
+      <w:r>
+        <w:rPr>
+          <w:b/>
+          <w:bCs/>
+        </w:rPr>
+        <w:t xml:space="preserve"> Disadvantages:</w:t>
+      </w:r>
+    </w:p>
+    <w:p>
+      <w:pPr>
+        <w:numPr>
+          <w:ilvl w:val="0"/>
+          <w:numId w:val="14"/>
+        </w:numPr>
+      </w:pPr>
+      <w:r>
+        <w:t xml:space="preserve">More complex due to both </w:t>
+      </w:r>
+      <w:proofErr w:type="spellStart"/>
+      <w:r>
+        <w:t>prev</w:t>
+      </w:r>
+      <w:proofErr w:type="spellEnd"/>
+      <w:r>
+        <w:t xml:space="preserve"> and next links.</w:t>
+      </w:r>
+    </w:p>
+    <w:p>
+      <w:pPr>
+        <w:numPr>
+          <w:ilvl w:val="0"/>
+          <w:numId w:val="14"/>
+        </w:numPr>
+      </w:pPr>
+      <w:r>
+        <w:lastRenderedPageBreak/>
+        <w:t>Uses more memory per node.</w:t>
+      </w:r>
+    </w:p>
+    <w:p/>
     <w:p>
       <w:pPr>
         <w:rPr>
@@ -1321,6 +2662,304 @@
     </w:lvl>
   </w:abstractNum>
   <w:abstractNum w:abstractNumId="1" w15:restartNumberingAfterBreak="0">
+    <w:nsid w:val="094B3533"/>
+    <w:multiLevelType w:val="multilevel"/>
+    <w:tmpl w:val="59629B92"/>
+    <w:lvl w:ilvl="0">
+      <w:start w:val="1"/>
+      <w:numFmt w:val="bullet"/>
+      <w:lvlText w:val=""/>
+      <w:lvlJc w:val="left"/>
+      <w:pPr>
+        <w:tabs>
+          <w:tab w:val="num" w:pos="720"/>
+        </w:tabs>
+        <w:ind w:left="720" w:hanging="360"/>
+      </w:pPr>
+      <w:rPr>
+        <w:rFonts w:ascii="Symbol" w:hAnsi="Symbol" w:hint="default"/>
+        <w:sz w:val="20"/>
+      </w:rPr>
+    </w:lvl>
+    <w:lvl w:ilvl="1" w:tentative="1">
+      <w:start w:val="1"/>
+      <w:numFmt w:val="bullet"/>
+      <w:lvlText w:val="o"/>
+      <w:lvlJc w:val="left"/>
+      <w:pPr>
+        <w:tabs>
+          <w:tab w:val="num" w:pos="1440"/>
+        </w:tabs>
+        <w:ind w:left="1440" w:hanging="360"/>
+      </w:pPr>
+      <w:rPr>
+        <w:rFonts w:ascii="Courier New" w:hAnsi="Courier New" w:hint="default"/>
+        <w:sz w:val="20"/>
+      </w:rPr>
+    </w:lvl>
+    <w:lvl w:ilvl="2" w:tentative="1">
+      <w:start w:val="1"/>
+      <w:numFmt w:val="bullet"/>
+      <w:lvlText w:val=""/>
+      <w:lvlJc w:val="left"/>
+      <w:pPr>
+        <w:tabs>
+          <w:tab w:val="num" w:pos="2160"/>
+        </w:tabs>
+        <w:ind w:left="2160" w:hanging="360"/>
+      </w:pPr>
+      <w:rPr>
+        <w:rFonts w:ascii="Wingdings" w:hAnsi="Wingdings" w:hint="default"/>
+        <w:sz w:val="20"/>
+      </w:rPr>
+    </w:lvl>
+    <w:lvl w:ilvl="3" w:tentative="1">
+      <w:start w:val="1"/>
+      <w:numFmt w:val="bullet"/>
+      <w:lvlText w:val=""/>
+      <w:lvlJc w:val="left"/>
+      <w:pPr>
+        <w:tabs>
+          <w:tab w:val="num" w:pos="2880"/>
+        </w:tabs>
+        <w:ind w:left="2880" w:hanging="360"/>
+      </w:pPr>
+      <w:rPr>
+        <w:rFonts w:ascii="Wingdings" w:hAnsi="Wingdings" w:hint="default"/>
+        <w:sz w:val="20"/>
+      </w:rPr>
+    </w:lvl>
+    <w:lvl w:ilvl="4" w:tentative="1">
+      <w:start w:val="1"/>
+      <w:numFmt w:val="bullet"/>
+      <w:lvlText w:val=""/>
+      <w:lvlJc w:val="left"/>
+      <w:pPr>
+        <w:tabs>
+          <w:tab w:val="num" w:pos="3600"/>
+        </w:tabs>
+        <w:ind w:left="3600" w:hanging="360"/>
+      </w:pPr>
+      <w:rPr>
+        <w:rFonts w:ascii="Wingdings" w:hAnsi="Wingdings" w:hint="default"/>
+        <w:sz w:val="20"/>
+      </w:rPr>
+    </w:lvl>
+    <w:lvl w:ilvl="5" w:tentative="1">
+      <w:start w:val="1"/>
+      <w:numFmt w:val="bullet"/>
+      <w:lvlText w:val=""/>
+      <w:lvlJc w:val="left"/>
+      <w:pPr>
+        <w:tabs>
+          <w:tab w:val="num" w:pos="4320"/>
+        </w:tabs>
+        <w:ind w:left="4320" w:hanging="360"/>
+      </w:pPr>
+      <w:rPr>
+        <w:rFonts w:ascii="Wingdings" w:hAnsi="Wingdings" w:hint="default"/>
+        <w:sz w:val="20"/>
+      </w:rPr>
+    </w:lvl>
+    <w:lvl w:ilvl="6" w:tentative="1">
+      <w:start w:val="1"/>
+      <w:numFmt w:val="bullet"/>
+      <w:lvlText w:val=""/>
+      <w:lvlJc w:val="left"/>
+      <w:pPr>
+        <w:tabs>
+          <w:tab w:val="num" w:pos="5040"/>
+        </w:tabs>
+        <w:ind w:left="5040" w:hanging="360"/>
+      </w:pPr>
+      <w:rPr>
+        <w:rFonts w:ascii="Wingdings" w:hAnsi="Wingdings" w:hint="default"/>
+        <w:sz w:val="20"/>
+      </w:rPr>
+    </w:lvl>
+    <w:lvl w:ilvl="7" w:tentative="1">
+      <w:start w:val="1"/>
+      <w:numFmt w:val="bullet"/>
+      <w:lvlText w:val=""/>
+      <w:lvlJc w:val="left"/>
+      <w:pPr>
+        <w:tabs>
+          <w:tab w:val="num" w:pos="5760"/>
+        </w:tabs>
+        <w:ind w:left="5760" w:hanging="360"/>
+      </w:pPr>
+      <w:rPr>
+        <w:rFonts w:ascii="Wingdings" w:hAnsi="Wingdings" w:hint="default"/>
+        <w:sz w:val="20"/>
+      </w:rPr>
+    </w:lvl>
+    <w:lvl w:ilvl="8" w:tentative="1">
+      <w:start w:val="1"/>
+      <w:numFmt w:val="bullet"/>
+      <w:lvlText w:val=""/>
+      <w:lvlJc w:val="left"/>
+      <w:pPr>
+        <w:tabs>
+          <w:tab w:val="num" w:pos="6480"/>
+        </w:tabs>
+        <w:ind w:left="6480" w:hanging="360"/>
+      </w:pPr>
+      <w:rPr>
+        <w:rFonts w:ascii="Wingdings" w:hAnsi="Wingdings" w:hint="default"/>
+        <w:sz w:val="20"/>
+      </w:rPr>
+    </w:lvl>
+  </w:abstractNum>
+  <w:abstractNum w:abstractNumId="2" w15:restartNumberingAfterBreak="0">
+    <w:nsid w:val="101B138B"/>
+    <w:multiLevelType w:val="multilevel"/>
+    <w:tmpl w:val="CD8AD22A"/>
+    <w:lvl w:ilvl="0">
+      <w:start w:val="1"/>
+      <w:numFmt w:val="bullet"/>
+      <w:lvlText w:val=""/>
+      <w:lvlJc w:val="left"/>
+      <w:pPr>
+        <w:tabs>
+          <w:tab w:val="num" w:pos="720"/>
+        </w:tabs>
+        <w:ind w:left="720" w:hanging="360"/>
+      </w:pPr>
+      <w:rPr>
+        <w:rFonts w:ascii="Symbol" w:hAnsi="Symbol" w:hint="default"/>
+        <w:sz w:val="20"/>
+      </w:rPr>
+    </w:lvl>
+    <w:lvl w:ilvl="1" w:tentative="1">
+      <w:start w:val="1"/>
+      <w:numFmt w:val="bullet"/>
+      <w:lvlText w:val="o"/>
+      <w:lvlJc w:val="left"/>
+      <w:pPr>
+        <w:tabs>
+          <w:tab w:val="num" w:pos="1440"/>
+        </w:tabs>
+        <w:ind w:left="1440" w:hanging="360"/>
+      </w:pPr>
+      <w:rPr>
+        <w:rFonts w:ascii="Courier New" w:hAnsi="Courier New" w:hint="default"/>
+        <w:sz w:val="20"/>
+      </w:rPr>
+    </w:lvl>
+    <w:lvl w:ilvl="2" w:tentative="1">
+      <w:start w:val="1"/>
+      <w:numFmt w:val="bullet"/>
+      <w:lvlText w:val=""/>
+      <w:lvlJc w:val="left"/>
+      <w:pPr>
+        <w:tabs>
+          <w:tab w:val="num" w:pos="2160"/>
+        </w:tabs>
+        <w:ind w:left="2160" w:hanging="360"/>
+      </w:pPr>
+      <w:rPr>
+        <w:rFonts w:ascii="Wingdings" w:hAnsi="Wingdings" w:hint="default"/>
+        <w:sz w:val="20"/>
+      </w:rPr>
+    </w:lvl>
+    <w:lvl w:ilvl="3" w:tentative="1">
+      <w:start w:val="1"/>
+      <w:numFmt w:val="bullet"/>
+      <w:lvlText w:val=""/>
+      <w:lvlJc w:val="left"/>
+      <w:pPr>
+        <w:tabs>
+          <w:tab w:val="num" w:pos="2880"/>
+        </w:tabs>
+        <w:ind w:left="2880" w:hanging="360"/>
+      </w:pPr>
+      <w:rPr>
+        <w:rFonts w:ascii="Wingdings" w:hAnsi="Wingdings" w:hint="default"/>
+        <w:sz w:val="20"/>
+      </w:rPr>
+    </w:lvl>
+    <w:lvl w:ilvl="4" w:tentative="1">
+      <w:start w:val="1"/>
+      <w:numFmt w:val="bullet"/>
+      <w:lvlText w:val=""/>
+      <w:lvlJc w:val="left"/>
+      <w:pPr>
+        <w:tabs>
+          <w:tab w:val="num" w:pos="3600"/>
+        </w:tabs>
+        <w:ind w:left="3600" w:hanging="360"/>
+      </w:pPr>
+      <w:rPr>
+        <w:rFonts w:ascii="Wingdings" w:hAnsi="Wingdings" w:hint="default"/>
+        <w:sz w:val="20"/>
+      </w:rPr>
+    </w:lvl>
+    <w:lvl w:ilvl="5" w:tentative="1">
+      <w:start w:val="1"/>
+      <w:numFmt w:val="bullet"/>
+      <w:lvlText w:val=""/>
+      <w:lvlJc w:val="left"/>
+      <w:pPr>
+        <w:tabs>
+          <w:tab w:val="num" w:pos="4320"/>
+        </w:tabs>
+        <w:ind w:left="4320" w:hanging="360"/>
+      </w:pPr>
+      <w:rPr>
+        <w:rFonts w:ascii="Wingdings" w:hAnsi="Wingdings" w:hint="default"/>
+        <w:sz w:val="20"/>
+      </w:rPr>
+    </w:lvl>
+    <w:lvl w:ilvl="6" w:tentative="1">
+      <w:start w:val="1"/>
+      <w:numFmt w:val="bullet"/>
+      <w:lvlText w:val=""/>
+      <w:lvlJc w:val="left"/>
+      <w:pPr>
+        <w:tabs>
+          <w:tab w:val="num" w:pos="5040"/>
+        </w:tabs>
+        <w:ind w:left="5040" w:hanging="360"/>
+      </w:pPr>
+      <w:rPr>
+        <w:rFonts w:ascii="Wingdings" w:hAnsi="Wingdings" w:hint="default"/>
+        <w:sz w:val="20"/>
+      </w:rPr>
+    </w:lvl>
+    <w:lvl w:ilvl="7" w:tentative="1">
+      <w:start w:val="1"/>
+      <w:numFmt w:val="bullet"/>
+      <w:lvlText w:val=""/>
+      <w:lvlJc w:val="left"/>
+      <w:pPr>
+        <w:tabs>
+          <w:tab w:val="num" w:pos="5760"/>
+        </w:tabs>
+        <w:ind w:left="5760" w:hanging="360"/>
+      </w:pPr>
+      <w:rPr>
+        <w:rFonts w:ascii="Wingdings" w:hAnsi="Wingdings" w:hint="default"/>
+        <w:sz w:val="20"/>
+      </w:rPr>
+    </w:lvl>
+    <w:lvl w:ilvl="8" w:tentative="1">
+      <w:start w:val="1"/>
+      <w:numFmt w:val="bullet"/>
+      <w:lvlText w:val=""/>
+      <w:lvlJc w:val="left"/>
+      <w:pPr>
+        <w:tabs>
+          <w:tab w:val="num" w:pos="6480"/>
+        </w:tabs>
+        <w:ind w:left="6480" w:hanging="360"/>
+      </w:pPr>
+      <w:rPr>
+        <w:rFonts w:ascii="Wingdings" w:hAnsi="Wingdings" w:hint="default"/>
+        <w:sz w:val="20"/>
+      </w:rPr>
+    </w:lvl>
+  </w:abstractNum>
+  <w:abstractNum w:abstractNumId="3" w15:restartNumberingAfterBreak="0">
     <w:nsid w:val="12A31EBD"/>
     <w:multiLevelType w:val="multilevel"/>
     <w:tmpl w:val="FB768698"/>
@@ -1469,7 +3108,7 @@
       </w:rPr>
     </w:lvl>
   </w:abstractNum>
-  <w:abstractNum w:abstractNumId="2" w15:restartNumberingAfterBreak="0">
+  <w:abstractNum w:abstractNumId="4" w15:restartNumberingAfterBreak="0">
     <w:nsid w:val="16072C4E"/>
     <w:multiLevelType w:val="multilevel"/>
     <w:tmpl w:val="DA22F606"/>
@@ -1618,7 +3257,305 @@
       </w:rPr>
     </w:lvl>
   </w:abstractNum>
-  <w:abstractNum w:abstractNumId="3" w15:restartNumberingAfterBreak="0">
+  <w:abstractNum w:abstractNumId="5" w15:restartNumberingAfterBreak="0">
+    <w:nsid w:val="160F04D0"/>
+    <w:multiLevelType w:val="multilevel"/>
+    <w:tmpl w:val="9EA2554C"/>
+    <w:lvl w:ilvl="0">
+      <w:start w:val="1"/>
+      <w:numFmt w:val="bullet"/>
+      <w:lvlText w:val=""/>
+      <w:lvlJc w:val="left"/>
+      <w:pPr>
+        <w:tabs>
+          <w:tab w:val="num" w:pos="720"/>
+        </w:tabs>
+        <w:ind w:left="720" w:hanging="360"/>
+      </w:pPr>
+      <w:rPr>
+        <w:rFonts w:ascii="Symbol" w:hAnsi="Symbol" w:hint="default"/>
+        <w:sz w:val="20"/>
+      </w:rPr>
+    </w:lvl>
+    <w:lvl w:ilvl="1" w:tentative="1">
+      <w:start w:val="1"/>
+      <w:numFmt w:val="bullet"/>
+      <w:lvlText w:val="o"/>
+      <w:lvlJc w:val="left"/>
+      <w:pPr>
+        <w:tabs>
+          <w:tab w:val="num" w:pos="1440"/>
+        </w:tabs>
+        <w:ind w:left="1440" w:hanging="360"/>
+      </w:pPr>
+      <w:rPr>
+        <w:rFonts w:ascii="Courier New" w:hAnsi="Courier New" w:hint="default"/>
+        <w:sz w:val="20"/>
+      </w:rPr>
+    </w:lvl>
+    <w:lvl w:ilvl="2" w:tentative="1">
+      <w:start w:val="1"/>
+      <w:numFmt w:val="bullet"/>
+      <w:lvlText w:val=""/>
+      <w:lvlJc w:val="left"/>
+      <w:pPr>
+        <w:tabs>
+          <w:tab w:val="num" w:pos="2160"/>
+        </w:tabs>
+        <w:ind w:left="2160" w:hanging="360"/>
+      </w:pPr>
+      <w:rPr>
+        <w:rFonts w:ascii="Wingdings" w:hAnsi="Wingdings" w:hint="default"/>
+        <w:sz w:val="20"/>
+      </w:rPr>
+    </w:lvl>
+    <w:lvl w:ilvl="3" w:tentative="1">
+      <w:start w:val="1"/>
+      <w:numFmt w:val="bullet"/>
+      <w:lvlText w:val=""/>
+      <w:lvlJc w:val="left"/>
+      <w:pPr>
+        <w:tabs>
+          <w:tab w:val="num" w:pos="2880"/>
+        </w:tabs>
+        <w:ind w:left="2880" w:hanging="360"/>
+      </w:pPr>
+      <w:rPr>
+        <w:rFonts w:ascii="Wingdings" w:hAnsi="Wingdings" w:hint="default"/>
+        <w:sz w:val="20"/>
+      </w:rPr>
+    </w:lvl>
+    <w:lvl w:ilvl="4" w:tentative="1">
+      <w:start w:val="1"/>
+      <w:numFmt w:val="bullet"/>
+      <w:lvlText w:val=""/>
+      <w:lvlJc w:val="left"/>
+      <w:pPr>
+        <w:tabs>
+          <w:tab w:val="num" w:pos="3600"/>
+        </w:tabs>
+        <w:ind w:left="3600" w:hanging="360"/>
+      </w:pPr>
+      <w:rPr>
+        <w:rFonts w:ascii="Wingdings" w:hAnsi="Wingdings" w:hint="default"/>
+        <w:sz w:val="20"/>
+      </w:rPr>
+    </w:lvl>
+    <w:lvl w:ilvl="5" w:tentative="1">
+      <w:start w:val="1"/>
+      <w:numFmt w:val="bullet"/>
+      <w:lvlText w:val=""/>
+      <w:lvlJc w:val="left"/>
+      <w:pPr>
+        <w:tabs>
+          <w:tab w:val="num" w:pos="4320"/>
+        </w:tabs>
+        <w:ind w:left="4320" w:hanging="360"/>
+      </w:pPr>
+      <w:rPr>
+        <w:rFonts w:ascii="Wingdings" w:hAnsi="Wingdings" w:hint="default"/>
+        <w:sz w:val="20"/>
+      </w:rPr>
+    </w:lvl>
+    <w:lvl w:ilvl="6" w:tentative="1">
+      <w:start w:val="1"/>
+      <w:numFmt w:val="bullet"/>
+      <w:lvlText w:val=""/>
+      <w:lvlJc w:val="left"/>
+      <w:pPr>
+        <w:tabs>
+          <w:tab w:val="num" w:pos="5040"/>
+        </w:tabs>
+        <w:ind w:left="5040" w:hanging="360"/>
+      </w:pPr>
+      <w:rPr>
+        <w:rFonts w:ascii="Wingdings" w:hAnsi="Wingdings" w:hint="default"/>
+        <w:sz w:val="20"/>
+      </w:rPr>
+    </w:lvl>
+    <w:lvl w:ilvl="7" w:tentative="1">
+      <w:start w:val="1"/>
+      <w:numFmt w:val="bullet"/>
+      <w:lvlText w:val=""/>
+      <w:lvlJc w:val="left"/>
+      <w:pPr>
+        <w:tabs>
+          <w:tab w:val="num" w:pos="5760"/>
+        </w:tabs>
+        <w:ind w:left="5760" w:hanging="360"/>
+      </w:pPr>
+      <w:rPr>
+        <w:rFonts w:ascii="Wingdings" w:hAnsi="Wingdings" w:hint="default"/>
+        <w:sz w:val="20"/>
+      </w:rPr>
+    </w:lvl>
+    <w:lvl w:ilvl="8" w:tentative="1">
+      <w:start w:val="1"/>
+      <w:numFmt w:val="bullet"/>
+      <w:lvlText w:val=""/>
+      <w:lvlJc w:val="left"/>
+      <w:pPr>
+        <w:tabs>
+          <w:tab w:val="num" w:pos="6480"/>
+        </w:tabs>
+        <w:ind w:left="6480" w:hanging="360"/>
+      </w:pPr>
+      <w:rPr>
+        <w:rFonts w:ascii="Wingdings" w:hAnsi="Wingdings" w:hint="default"/>
+        <w:sz w:val="20"/>
+      </w:rPr>
+    </w:lvl>
+  </w:abstractNum>
+  <w:abstractNum w:abstractNumId="6" w15:restartNumberingAfterBreak="0">
+    <w:nsid w:val="21E756C3"/>
+    <w:multiLevelType w:val="multilevel"/>
+    <w:tmpl w:val="6AAA8174"/>
+    <w:lvl w:ilvl="0">
+      <w:start w:val="1"/>
+      <w:numFmt w:val="bullet"/>
+      <w:lvlText w:val=""/>
+      <w:lvlJc w:val="left"/>
+      <w:pPr>
+        <w:tabs>
+          <w:tab w:val="num" w:pos="720"/>
+        </w:tabs>
+        <w:ind w:left="720" w:hanging="360"/>
+      </w:pPr>
+      <w:rPr>
+        <w:rFonts w:ascii="Symbol" w:hAnsi="Symbol" w:hint="default"/>
+        <w:sz w:val="20"/>
+      </w:rPr>
+    </w:lvl>
+    <w:lvl w:ilvl="1" w:tentative="1">
+      <w:start w:val="1"/>
+      <w:numFmt w:val="bullet"/>
+      <w:lvlText w:val="o"/>
+      <w:lvlJc w:val="left"/>
+      <w:pPr>
+        <w:tabs>
+          <w:tab w:val="num" w:pos="1440"/>
+        </w:tabs>
+        <w:ind w:left="1440" w:hanging="360"/>
+      </w:pPr>
+      <w:rPr>
+        <w:rFonts w:ascii="Courier New" w:hAnsi="Courier New" w:hint="default"/>
+        <w:sz w:val="20"/>
+      </w:rPr>
+    </w:lvl>
+    <w:lvl w:ilvl="2" w:tentative="1">
+      <w:start w:val="1"/>
+      <w:numFmt w:val="bullet"/>
+      <w:lvlText w:val=""/>
+      <w:lvlJc w:val="left"/>
+      <w:pPr>
+        <w:tabs>
+          <w:tab w:val="num" w:pos="2160"/>
+        </w:tabs>
+        <w:ind w:left="2160" w:hanging="360"/>
+      </w:pPr>
+      <w:rPr>
+        <w:rFonts w:ascii="Wingdings" w:hAnsi="Wingdings" w:hint="default"/>
+        <w:sz w:val="20"/>
+      </w:rPr>
+    </w:lvl>
+    <w:lvl w:ilvl="3" w:tentative="1">
+      <w:start w:val="1"/>
+      <w:numFmt w:val="bullet"/>
+      <w:lvlText w:val=""/>
+      <w:lvlJc w:val="left"/>
+      <w:pPr>
+        <w:tabs>
+          <w:tab w:val="num" w:pos="2880"/>
+        </w:tabs>
+        <w:ind w:left="2880" w:hanging="360"/>
+      </w:pPr>
+      <w:rPr>
+        <w:rFonts w:ascii="Wingdings" w:hAnsi="Wingdings" w:hint="default"/>
+        <w:sz w:val="20"/>
+      </w:rPr>
+    </w:lvl>
+    <w:lvl w:ilvl="4" w:tentative="1">
+      <w:start w:val="1"/>
+      <w:numFmt w:val="bullet"/>
+      <w:lvlText w:val=""/>
+      <w:lvlJc w:val="left"/>
+      <w:pPr>
+        <w:tabs>
+          <w:tab w:val="num" w:pos="3600"/>
+        </w:tabs>
+        <w:ind w:left="3600" w:hanging="360"/>
+      </w:pPr>
+      <w:rPr>
+        <w:rFonts w:ascii="Wingdings" w:hAnsi="Wingdings" w:hint="default"/>
+        <w:sz w:val="20"/>
+      </w:rPr>
+    </w:lvl>
+    <w:lvl w:ilvl="5" w:tentative="1">
+      <w:start w:val="1"/>
+      <w:numFmt w:val="bullet"/>
+      <w:lvlText w:val=""/>
+      <w:lvlJc w:val="left"/>
+      <w:pPr>
+        <w:tabs>
+          <w:tab w:val="num" w:pos="4320"/>
+        </w:tabs>
+        <w:ind w:left="4320" w:hanging="360"/>
+      </w:pPr>
+      <w:rPr>
+        <w:rFonts w:ascii="Wingdings" w:hAnsi="Wingdings" w:hint="default"/>
+        <w:sz w:val="20"/>
+      </w:rPr>
+    </w:lvl>
+    <w:lvl w:ilvl="6" w:tentative="1">
+      <w:start w:val="1"/>
+      <w:numFmt w:val="bullet"/>
+      <w:lvlText w:val=""/>
+      <w:lvlJc w:val="left"/>
+      <w:pPr>
+        <w:tabs>
+          <w:tab w:val="num" w:pos="5040"/>
+        </w:tabs>
+        <w:ind w:left="5040" w:hanging="360"/>
+      </w:pPr>
+      <w:rPr>
+        <w:rFonts w:ascii="Wingdings" w:hAnsi="Wingdings" w:hint="default"/>
+        <w:sz w:val="20"/>
+      </w:rPr>
+    </w:lvl>
+    <w:lvl w:ilvl="7" w:tentative="1">
+      <w:start w:val="1"/>
+      <w:numFmt w:val="bullet"/>
+      <w:lvlText w:val=""/>
+      <w:lvlJc w:val="left"/>
+      <w:pPr>
+        <w:tabs>
+          <w:tab w:val="num" w:pos="5760"/>
+        </w:tabs>
+        <w:ind w:left="5760" w:hanging="360"/>
+      </w:pPr>
+      <w:rPr>
+        <w:rFonts w:ascii="Wingdings" w:hAnsi="Wingdings" w:hint="default"/>
+        <w:sz w:val="20"/>
+      </w:rPr>
+    </w:lvl>
+    <w:lvl w:ilvl="8" w:tentative="1">
+      <w:start w:val="1"/>
+      <w:numFmt w:val="bullet"/>
+      <w:lvlText w:val=""/>
+      <w:lvlJc w:val="left"/>
+      <w:pPr>
+        <w:tabs>
+          <w:tab w:val="num" w:pos="6480"/>
+        </w:tabs>
+        <w:ind w:left="6480" w:hanging="360"/>
+      </w:pPr>
+      <w:rPr>
+        <w:rFonts w:ascii="Wingdings" w:hAnsi="Wingdings" w:hint="default"/>
+        <w:sz w:val="20"/>
+      </w:rPr>
+    </w:lvl>
+  </w:abstractNum>
+  <w:abstractNum w:abstractNumId="7" w15:restartNumberingAfterBreak="0">
     <w:nsid w:val="23994EC4"/>
     <w:multiLevelType w:val="multilevel"/>
     <w:tmpl w:val="DF767344"/>
@@ -1767,7 +3704,7 @@
       </w:rPr>
     </w:lvl>
   </w:abstractNum>
-  <w:abstractNum w:abstractNumId="4" w15:restartNumberingAfterBreak="0">
+  <w:abstractNum w:abstractNumId="8" w15:restartNumberingAfterBreak="0">
     <w:nsid w:val="23A10D3D"/>
     <w:multiLevelType w:val="multilevel"/>
     <w:tmpl w:val="30CED09C"/>
@@ -1880,7 +3817,156 @@
       </w:pPr>
     </w:lvl>
   </w:abstractNum>
-  <w:abstractNum w:abstractNumId="5" w15:restartNumberingAfterBreak="0">
+  <w:abstractNum w:abstractNumId="9" w15:restartNumberingAfterBreak="0">
+    <w:nsid w:val="31221AA7"/>
+    <w:multiLevelType w:val="multilevel"/>
+    <w:tmpl w:val="43F69354"/>
+    <w:lvl w:ilvl="0">
+      <w:start w:val="1"/>
+      <w:numFmt w:val="bullet"/>
+      <w:lvlText w:val=""/>
+      <w:lvlJc w:val="left"/>
+      <w:pPr>
+        <w:tabs>
+          <w:tab w:val="num" w:pos="720"/>
+        </w:tabs>
+        <w:ind w:left="720" w:hanging="360"/>
+      </w:pPr>
+      <w:rPr>
+        <w:rFonts w:ascii="Symbol" w:hAnsi="Symbol" w:hint="default"/>
+        <w:sz w:val="20"/>
+      </w:rPr>
+    </w:lvl>
+    <w:lvl w:ilvl="1" w:tentative="1">
+      <w:start w:val="1"/>
+      <w:numFmt w:val="bullet"/>
+      <w:lvlText w:val="o"/>
+      <w:lvlJc w:val="left"/>
+      <w:pPr>
+        <w:tabs>
+          <w:tab w:val="num" w:pos="1440"/>
+        </w:tabs>
+        <w:ind w:left="1440" w:hanging="360"/>
+      </w:pPr>
+      <w:rPr>
+        <w:rFonts w:ascii="Courier New" w:hAnsi="Courier New" w:hint="default"/>
+        <w:sz w:val="20"/>
+      </w:rPr>
+    </w:lvl>
+    <w:lvl w:ilvl="2" w:tentative="1">
+      <w:start w:val="1"/>
+      <w:numFmt w:val="bullet"/>
+      <w:lvlText w:val=""/>
+      <w:lvlJc w:val="left"/>
+      <w:pPr>
+        <w:tabs>
+          <w:tab w:val="num" w:pos="2160"/>
+        </w:tabs>
+        <w:ind w:left="2160" w:hanging="360"/>
+      </w:pPr>
+      <w:rPr>
+        <w:rFonts w:ascii="Wingdings" w:hAnsi="Wingdings" w:hint="default"/>
+        <w:sz w:val="20"/>
+      </w:rPr>
+    </w:lvl>
+    <w:lvl w:ilvl="3" w:tentative="1">
+      <w:start w:val="1"/>
+      <w:numFmt w:val="bullet"/>
+      <w:lvlText w:val=""/>
+      <w:lvlJc w:val="left"/>
+      <w:pPr>
+        <w:tabs>
+          <w:tab w:val="num" w:pos="2880"/>
+        </w:tabs>
+        <w:ind w:left="2880" w:hanging="360"/>
+      </w:pPr>
+      <w:rPr>
+        <w:rFonts w:ascii="Wingdings" w:hAnsi="Wingdings" w:hint="default"/>
+        <w:sz w:val="20"/>
+      </w:rPr>
+    </w:lvl>
+    <w:lvl w:ilvl="4" w:tentative="1">
+      <w:start w:val="1"/>
+      <w:numFmt w:val="bullet"/>
+      <w:lvlText w:val=""/>
+      <w:lvlJc w:val="left"/>
+      <w:pPr>
+        <w:tabs>
+          <w:tab w:val="num" w:pos="3600"/>
+        </w:tabs>
+        <w:ind w:left="3600" w:hanging="360"/>
+      </w:pPr>
+      <w:rPr>
+        <w:rFonts w:ascii="Wingdings" w:hAnsi="Wingdings" w:hint="default"/>
+        <w:sz w:val="20"/>
+      </w:rPr>
+    </w:lvl>
+    <w:lvl w:ilvl="5" w:tentative="1">
+      <w:start w:val="1"/>
+      <w:numFmt w:val="bullet"/>
+      <w:lvlText w:val=""/>
+      <w:lvlJc w:val="left"/>
+      <w:pPr>
+        <w:tabs>
+          <w:tab w:val="num" w:pos="4320"/>
+        </w:tabs>
+        <w:ind w:left="4320" w:hanging="360"/>
+      </w:pPr>
+      <w:rPr>
+        <w:rFonts w:ascii="Wingdings" w:hAnsi="Wingdings" w:hint="default"/>
+        <w:sz w:val="20"/>
+      </w:rPr>
+    </w:lvl>
+    <w:lvl w:ilvl="6" w:tentative="1">
+      <w:start w:val="1"/>
+      <w:numFmt w:val="bullet"/>
+      <w:lvlText w:val=""/>
+      <w:lvlJc w:val="left"/>
+      <w:pPr>
+        <w:tabs>
+          <w:tab w:val="num" w:pos="5040"/>
+        </w:tabs>
+        <w:ind w:left="5040" w:hanging="360"/>
+      </w:pPr>
+      <w:rPr>
+        <w:rFonts w:ascii="Wingdings" w:hAnsi="Wingdings" w:hint="default"/>
+        <w:sz w:val="20"/>
+      </w:rPr>
+    </w:lvl>
+    <w:lvl w:ilvl="7" w:tentative="1">
+      <w:start w:val="1"/>
+      <w:numFmt w:val="bullet"/>
+      <w:lvlText w:val=""/>
+      <w:lvlJc w:val="left"/>
+      <w:pPr>
+        <w:tabs>
+          <w:tab w:val="num" w:pos="5760"/>
+        </w:tabs>
+        <w:ind w:left="5760" w:hanging="360"/>
+      </w:pPr>
+      <w:rPr>
+        <w:rFonts w:ascii="Wingdings" w:hAnsi="Wingdings" w:hint="default"/>
+        <w:sz w:val="20"/>
+      </w:rPr>
+    </w:lvl>
+    <w:lvl w:ilvl="8" w:tentative="1">
+      <w:start w:val="1"/>
+      <w:numFmt w:val="bullet"/>
+      <w:lvlText w:val=""/>
+      <w:lvlJc w:val="left"/>
+      <w:pPr>
+        <w:tabs>
+          <w:tab w:val="num" w:pos="6480"/>
+        </w:tabs>
+        <w:ind w:left="6480" w:hanging="360"/>
+      </w:pPr>
+      <w:rPr>
+        <w:rFonts w:ascii="Wingdings" w:hAnsi="Wingdings" w:hint="default"/>
+        <w:sz w:val="20"/>
+      </w:rPr>
+    </w:lvl>
+  </w:abstractNum>
+  <w:abstractNum w:abstractNumId="10" w15:restartNumberingAfterBreak="0">
     <w:nsid w:val="4F426BFE"/>
     <w:multiLevelType w:val="multilevel"/>
     <w:tmpl w:val="98268840"/>
@@ -2029,7 +4115,7 @@
       </w:rPr>
     </w:lvl>
   </w:abstractNum>
-  <w:abstractNum w:abstractNumId="6" w15:restartNumberingAfterBreak="0">
+  <w:abstractNum w:abstractNumId="11" w15:restartNumberingAfterBreak="0">
     <w:nsid w:val="5E176314"/>
     <w:multiLevelType w:val="multilevel"/>
     <w:tmpl w:val="70C6F662"/>
@@ -2178,26 +4264,341 @@
       </w:rPr>
     </w:lvl>
   </w:abstractNum>
+  <w:abstractNum w:abstractNumId="12" w15:restartNumberingAfterBreak="0">
+    <w:nsid w:val="5F562756"/>
+    <w:multiLevelType w:val="multilevel"/>
+    <w:tmpl w:val="981AA672"/>
+    <w:lvl w:ilvl="0">
+      <w:start w:val="1"/>
+      <w:numFmt w:val="bullet"/>
+      <w:lvlText w:val=""/>
+      <w:lvlJc w:val="left"/>
+      <w:pPr>
+        <w:tabs>
+          <w:tab w:val="num" w:pos="720"/>
+        </w:tabs>
+        <w:ind w:left="720" w:hanging="360"/>
+      </w:pPr>
+      <w:rPr>
+        <w:rFonts w:ascii="Symbol" w:hAnsi="Symbol" w:hint="default"/>
+        <w:sz w:val="20"/>
+      </w:rPr>
+    </w:lvl>
+    <w:lvl w:ilvl="1">
+      <w:start w:val="1"/>
+      <w:numFmt w:val="decimal"/>
+      <w:lvlText w:val="%2."/>
+      <w:lvlJc w:val="left"/>
+      <w:pPr>
+        <w:tabs>
+          <w:tab w:val="num" w:pos="1440"/>
+        </w:tabs>
+        <w:ind w:left="1440" w:hanging="360"/>
+      </w:pPr>
+    </w:lvl>
+    <w:lvl w:ilvl="2" w:tentative="1">
+      <w:start w:val="1"/>
+      <w:numFmt w:val="bullet"/>
+      <w:lvlText w:val=""/>
+      <w:lvlJc w:val="left"/>
+      <w:pPr>
+        <w:tabs>
+          <w:tab w:val="num" w:pos="2160"/>
+        </w:tabs>
+        <w:ind w:left="2160" w:hanging="360"/>
+      </w:pPr>
+      <w:rPr>
+        <w:rFonts w:ascii="Wingdings" w:hAnsi="Wingdings" w:hint="default"/>
+        <w:sz w:val="20"/>
+      </w:rPr>
+    </w:lvl>
+    <w:lvl w:ilvl="3" w:tentative="1">
+      <w:start w:val="1"/>
+      <w:numFmt w:val="bullet"/>
+      <w:lvlText w:val=""/>
+      <w:lvlJc w:val="left"/>
+      <w:pPr>
+        <w:tabs>
+          <w:tab w:val="num" w:pos="2880"/>
+        </w:tabs>
+        <w:ind w:left="2880" w:hanging="360"/>
+      </w:pPr>
+      <w:rPr>
+        <w:rFonts w:ascii="Wingdings" w:hAnsi="Wingdings" w:hint="default"/>
+        <w:sz w:val="20"/>
+      </w:rPr>
+    </w:lvl>
+    <w:lvl w:ilvl="4" w:tentative="1">
+      <w:start w:val="1"/>
+      <w:numFmt w:val="bullet"/>
+      <w:lvlText w:val=""/>
+      <w:lvlJc w:val="left"/>
+      <w:pPr>
+        <w:tabs>
+          <w:tab w:val="num" w:pos="3600"/>
+        </w:tabs>
+        <w:ind w:left="3600" w:hanging="360"/>
+      </w:pPr>
+      <w:rPr>
+        <w:rFonts w:ascii="Wingdings" w:hAnsi="Wingdings" w:hint="default"/>
+        <w:sz w:val="20"/>
+      </w:rPr>
+    </w:lvl>
+    <w:lvl w:ilvl="5" w:tentative="1">
+      <w:start w:val="1"/>
+      <w:numFmt w:val="bullet"/>
+      <w:lvlText w:val=""/>
+      <w:lvlJc w:val="left"/>
+      <w:pPr>
+        <w:tabs>
+          <w:tab w:val="num" w:pos="4320"/>
+        </w:tabs>
+        <w:ind w:left="4320" w:hanging="360"/>
+      </w:pPr>
+      <w:rPr>
+        <w:rFonts w:ascii="Wingdings" w:hAnsi="Wingdings" w:hint="default"/>
+        <w:sz w:val="20"/>
+      </w:rPr>
+    </w:lvl>
+    <w:lvl w:ilvl="6" w:tentative="1">
+      <w:start w:val="1"/>
+      <w:numFmt w:val="bullet"/>
+      <w:lvlText w:val=""/>
+      <w:lvlJc w:val="left"/>
+      <w:pPr>
+        <w:tabs>
+          <w:tab w:val="num" w:pos="5040"/>
+        </w:tabs>
+        <w:ind w:left="5040" w:hanging="360"/>
+      </w:pPr>
+      <w:rPr>
+        <w:rFonts w:ascii="Wingdings" w:hAnsi="Wingdings" w:hint="default"/>
+        <w:sz w:val="20"/>
+      </w:rPr>
+    </w:lvl>
+    <w:lvl w:ilvl="7" w:tentative="1">
+      <w:start w:val="1"/>
+      <w:numFmt w:val="bullet"/>
+      <w:lvlText w:val=""/>
+      <w:lvlJc w:val="left"/>
+      <w:pPr>
+        <w:tabs>
+          <w:tab w:val="num" w:pos="5760"/>
+        </w:tabs>
+        <w:ind w:left="5760" w:hanging="360"/>
+      </w:pPr>
+      <w:rPr>
+        <w:rFonts w:ascii="Wingdings" w:hAnsi="Wingdings" w:hint="default"/>
+        <w:sz w:val="20"/>
+      </w:rPr>
+    </w:lvl>
+    <w:lvl w:ilvl="8" w:tentative="1">
+      <w:start w:val="1"/>
+      <w:numFmt w:val="bullet"/>
+      <w:lvlText w:val=""/>
+      <w:lvlJc w:val="left"/>
+      <w:pPr>
+        <w:tabs>
+          <w:tab w:val="num" w:pos="6480"/>
+        </w:tabs>
+        <w:ind w:left="6480" w:hanging="360"/>
+      </w:pPr>
+      <w:rPr>
+        <w:rFonts w:ascii="Wingdings" w:hAnsi="Wingdings" w:hint="default"/>
+        <w:sz w:val="20"/>
+      </w:rPr>
+    </w:lvl>
+  </w:abstractNum>
+  <w:abstractNum w:abstractNumId="13" w15:restartNumberingAfterBreak="0">
+    <w:nsid w:val="79E8175D"/>
+    <w:multiLevelType w:val="multilevel"/>
+    <w:tmpl w:val="E0D00936"/>
+    <w:lvl w:ilvl="0">
+      <w:start w:val="1"/>
+      <w:numFmt w:val="bullet"/>
+      <w:lvlText w:val=""/>
+      <w:lvlJc w:val="left"/>
+      <w:pPr>
+        <w:tabs>
+          <w:tab w:val="num" w:pos="720"/>
+        </w:tabs>
+        <w:ind w:left="720" w:hanging="360"/>
+      </w:pPr>
+      <w:rPr>
+        <w:rFonts w:ascii="Symbol" w:hAnsi="Symbol" w:hint="default"/>
+        <w:sz w:val="20"/>
+      </w:rPr>
+    </w:lvl>
+    <w:lvl w:ilvl="1" w:tentative="1">
+      <w:start w:val="1"/>
+      <w:numFmt w:val="bullet"/>
+      <w:lvlText w:val="o"/>
+      <w:lvlJc w:val="left"/>
+      <w:pPr>
+        <w:tabs>
+          <w:tab w:val="num" w:pos="1440"/>
+        </w:tabs>
+        <w:ind w:left="1440" w:hanging="360"/>
+      </w:pPr>
+      <w:rPr>
+        <w:rFonts w:ascii="Courier New" w:hAnsi="Courier New" w:hint="default"/>
+        <w:sz w:val="20"/>
+      </w:rPr>
+    </w:lvl>
+    <w:lvl w:ilvl="2" w:tentative="1">
+      <w:start w:val="1"/>
+      <w:numFmt w:val="bullet"/>
+      <w:lvlText w:val=""/>
+      <w:lvlJc w:val="left"/>
+      <w:pPr>
+        <w:tabs>
+          <w:tab w:val="num" w:pos="2160"/>
+        </w:tabs>
+        <w:ind w:left="2160" w:hanging="360"/>
+      </w:pPr>
+      <w:rPr>
+        <w:rFonts w:ascii="Wingdings" w:hAnsi="Wingdings" w:hint="default"/>
+        <w:sz w:val="20"/>
+      </w:rPr>
+    </w:lvl>
+    <w:lvl w:ilvl="3" w:tentative="1">
+      <w:start w:val="1"/>
+      <w:numFmt w:val="bullet"/>
+      <w:lvlText w:val=""/>
+      <w:lvlJc w:val="left"/>
+      <w:pPr>
+        <w:tabs>
+          <w:tab w:val="num" w:pos="2880"/>
+        </w:tabs>
+        <w:ind w:left="2880" w:hanging="360"/>
+      </w:pPr>
+      <w:rPr>
+        <w:rFonts w:ascii="Wingdings" w:hAnsi="Wingdings" w:hint="default"/>
+        <w:sz w:val="20"/>
+      </w:rPr>
+    </w:lvl>
+    <w:lvl w:ilvl="4" w:tentative="1">
+      <w:start w:val="1"/>
+      <w:numFmt w:val="bullet"/>
+      <w:lvlText w:val=""/>
+      <w:lvlJc w:val="left"/>
+      <w:pPr>
+        <w:tabs>
+          <w:tab w:val="num" w:pos="3600"/>
+        </w:tabs>
+        <w:ind w:left="3600" w:hanging="360"/>
+      </w:pPr>
+      <w:rPr>
+        <w:rFonts w:ascii="Wingdings" w:hAnsi="Wingdings" w:hint="default"/>
+        <w:sz w:val="20"/>
+      </w:rPr>
+    </w:lvl>
+    <w:lvl w:ilvl="5" w:tentative="1">
+      <w:start w:val="1"/>
+      <w:numFmt w:val="bullet"/>
+      <w:lvlText w:val=""/>
+      <w:lvlJc w:val="left"/>
+      <w:pPr>
+        <w:tabs>
+          <w:tab w:val="num" w:pos="4320"/>
+        </w:tabs>
+        <w:ind w:left="4320" w:hanging="360"/>
+      </w:pPr>
+      <w:rPr>
+        <w:rFonts w:ascii="Wingdings" w:hAnsi="Wingdings" w:hint="default"/>
+        <w:sz w:val="20"/>
+      </w:rPr>
+    </w:lvl>
+    <w:lvl w:ilvl="6" w:tentative="1">
+      <w:start w:val="1"/>
+      <w:numFmt w:val="bullet"/>
+      <w:lvlText w:val=""/>
+      <w:lvlJc w:val="left"/>
+      <w:pPr>
+        <w:tabs>
+          <w:tab w:val="num" w:pos="5040"/>
+        </w:tabs>
+        <w:ind w:left="5040" w:hanging="360"/>
+      </w:pPr>
+      <w:rPr>
+        <w:rFonts w:ascii="Wingdings" w:hAnsi="Wingdings" w:hint="default"/>
+        <w:sz w:val="20"/>
+      </w:rPr>
+    </w:lvl>
+    <w:lvl w:ilvl="7" w:tentative="1">
+      <w:start w:val="1"/>
+      <w:numFmt w:val="bullet"/>
+      <w:lvlText w:val=""/>
+      <w:lvlJc w:val="left"/>
+      <w:pPr>
+        <w:tabs>
+          <w:tab w:val="num" w:pos="5760"/>
+        </w:tabs>
+        <w:ind w:left="5760" w:hanging="360"/>
+      </w:pPr>
+      <w:rPr>
+        <w:rFonts w:ascii="Wingdings" w:hAnsi="Wingdings" w:hint="default"/>
+        <w:sz w:val="20"/>
+      </w:rPr>
+    </w:lvl>
+    <w:lvl w:ilvl="8" w:tentative="1">
+      <w:start w:val="1"/>
+      <w:numFmt w:val="bullet"/>
+      <w:lvlText w:val=""/>
+      <w:lvlJc w:val="left"/>
+      <w:pPr>
+        <w:tabs>
+          <w:tab w:val="num" w:pos="6480"/>
+        </w:tabs>
+        <w:ind w:left="6480" w:hanging="360"/>
+      </w:pPr>
+      <w:rPr>
+        <w:rFonts w:ascii="Wingdings" w:hAnsi="Wingdings" w:hint="default"/>
+        <w:sz w:val="20"/>
+      </w:rPr>
+    </w:lvl>
+  </w:abstractNum>
   <w:num w:numId="1" w16cid:durableId="1360089469">
-    <w:abstractNumId w:val="4"/>
+    <w:abstractNumId w:val="8"/>
   </w:num>
   <w:num w:numId="2" w16cid:durableId="808325254">
-    <w:abstractNumId w:val="3"/>
+    <w:abstractNumId w:val="7"/>
   </w:num>
   <w:num w:numId="3" w16cid:durableId="59210608">
     <w:abstractNumId w:val="0"/>
   </w:num>
   <w:num w:numId="4" w16cid:durableId="1259866544">
+    <w:abstractNumId w:val="11"/>
+  </w:num>
+  <w:num w:numId="5" w16cid:durableId="889919103">
+    <w:abstractNumId w:val="10"/>
+  </w:num>
+  <w:num w:numId="6" w16cid:durableId="256643573">
+    <w:abstractNumId w:val="3"/>
+  </w:num>
+  <w:num w:numId="7" w16cid:durableId="1680347944">
+    <w:abstractNumId w:val="4"/>
+  </w:num>
+  <w:num w:numId="8" w16cid:durableId="1909805835">
+    <w:abstractNumId w:val="12"/>
+  </w:num>
+  <w:num w:numId="9" w16cid:durableId="1280575472">
+    <w:abstractNumId w:val="5"/>
+  </w:num>
+  <w:num w:numId="10" w16cid:durableId="1782607609">
     <w:abstractNumId w:val="6"/>
   </w:num>
-  <w:num w:numId="5" w16cid:durableId="889919103">
-    <w:abstractNumId w:val="5"/>
-  </w:num>
-  <w:num w:numId="6" w16cid:durableId="256643573">
+  <w:num w:numId="11" w16cid:durableId="1753623348">
     <w:abstractNumId w:val="1"/>
   </w:num>
-  <w:num w:numId="7" w16cid:durableId="1680347944">
+  <w:num w:numId="12" w16cid:durableId="1050614582">
+    <w:abstractNumId w:val="9"/>
+  </w:num>
+  <w:num w:numId="13" w16cid:durableId="635573605">
     <w:abstractNumId w:val="2"/>
+  </w:num>
+  <w:num w:numId="14" w16cid:durableId="1526820431">
+    <w:abstractNumId w:val="13"/>
   </w:num>
 </w:numbering>
 </file>

</xml_diff>